<commit_message>
aanpassingen documentatie en project doelen
</commit_message>
<xml_diff>
--- a/documentatie/manage en control/project doelen.docx
+++ b/documentatie/manage en control/project doelen.docx
@@ -45,22 +45,48 @@
             <w:tcW w:w="4531" w:type="dxa"/>
           </w:tcPr>
           <w:p>
-            <w:r>
+            <w:pPr>
+              <w:rPr>
+                <w:color w:val="00B050"/>
+              </w:rPr>
+            </w:pPr>
+            <w:r>
+              <w:rPr>
+                <w:color w:val="00B050"/>
+              </w:rPr>
               <w:t>1. [Analyseren] Je kunt je in de context verdiepen en een voor het hele</w:t>
             </w:r>
           </w:p>
           <w:p>
-            <w:r>
+            <w:pPr>
+              <w:rPr>
+                <w:color w:val="00B050"/>
+              </w:rPr>
+            </w:pPr>
+            <w:r>
+              <w:rPr>
+                <w:color w:val="00B050"/>
+              </w:rPr>
               <w:t>project relevante probleemomschrijving formuleren.</w:t>
             </w:r>
           </w:p>
-          <w:p/>
-        </w:tc>
-        <w:tc>
-          <w:tcPr>
-            <w:tcW w:w="4531" w:type="dxa"/>
-          </w:tcPr>
-          <w:p/>
+          <w:p>
+            <w:pPr>
+              <w:rPr>
+                <w:color w:val="00B050"/>
+              </w:rPr>
+            </w:pPr>
+          </w:p>
+        </w:tc>
+        <w:tc>
+          <w:tcPr>
+            <w:tcW w:w="4531" w:type="dxa"/>
+          </w:tcPr>
+          <w:p>
+            <w:r>
+              <w:t>Zie bestand probleemstelling</w:t>
+            </w:r>
+          </w:p>
         </w:tc>
       </w:tr>
       <w:tr>
@@ -69,22 +95,56 @@
             <w:tcW w:w="4531" w:type="dxa"/>
           </w:tcPr>
           <w:p>
-            <w:r>
+            <w:pPr>
+              <w:rPr>
+                <w:color w:val="00B050"/>
+              </w:rPr>
+            </w:pPr>
+            <w:r>
+              <w:rPr>
+                <w:color w:val="00B050"/>
+              </w:rPr>
               <w:t>2. [Analyseren] Je kunt het beschreven probleem omzetten in</w:t>
             </w:r>
           </w:p>
           <w:p>
-            <w:r>
+            <w:pPr>
+              <w:rPr>
+                <w:color w:val="00B050"/>
+              </w:rPr>
+            </w:pPr>
+            <w:r>
+              <w:rPr>
+                <w:color w:val="00B050"/>
+              </w:rPr>
               <w:t>requirements.</w:t>
             </w:r>
           </w:p>
-          <w:p/>
-        </w:tc>
-        <w:tc>
-          <w:tcPr>
-            <w:tcW w:w="4531" w:type="dxa"/>
-          </w:tcPr>
-          <w:p/>
+          <w:p>
+            <w:pPr>
+              <w:rPr>
+                <w:color w:val="00B050"/>
+              </w:rPr>
+            </w:pPr>
+          </w:p>
+        </w:tc>
+        <w:tc>
+          <w:tcPr>
+            <w:tcW w:w="4531" w:type="dxa"/>
+          </w:tcPr>
+          <w:p>
+            <w:r>
+              <w:t xml:space="preserve">Zie product </w:t>
+            </w:r>
+            <w:proofErr w:type="spellStart"/>
+            <w:r>
+              <w:t>backlog</w:t>
+            </w:r>
+            <w:proofErr w:type="spellEnd"/>
+            <w:r>
+              <w:t xml:space="preserve"> en requirements analyse</w:t>
+            </w:r>
+          </w:p>
         </w:tc>
       </w:tr>
       <w:tr>
@@ -93,22 +153,53 @@
             <w:tcW w:w="4531" w:type="dxa"/>
           </w:tcPr>
           <w:p>
-            <w:r>
+            <w:pPr>
+              <w:rPr>
+                <w:color w:val="00B050"/>
+              </w:rPr>
+            </w:pPr>
+            <w:r>
+              <w:rPr>
+                <w:color w:val="00B050"/>
+              </w:rPr>
               <w:t>3. [Analyseren] Je kunt als onderdeel van de requirements, relevante</w:t>
             </w:r>
           </w:p>
           <w:p>
-            <w:r>
+            <w:pPr>
+              <w:rPr>
+                <w:color w:val="00B050"/>
+              </w:rPr>
+            </w:pPr>
+            <w:r>
+              <w:rPr>
+                <w:color w:val="00B050"/>
+              </w:rPr>
               <w:t>kwaliteitseisen opstellen.</w:t>
             </w:r>
           </w:p>
-          <w:p/>
-        </w:tc>
-        <w:tc>
-          <w:tcPr>
-            <w:tcW w:w="4531" w:type="dxa"/>
-          </w:tcPr>
-          <w:p/>
+          <w:p>
+            <w:pPr>
+              <w:rPr>
+                <w:color w:val="00B050"/>
+              </w:rPr>
+            </w:pPr>
+          </w:p>
+        </w:tc>
+        <w:tc>
+          <w:tcPr>
+            <w:tcW w:w="4531" w:type="dxa"/>
+          </w:tcPr>
+          <w:p>
+            <w:r>
+              <w:t xml:space="preserve">Zie product </w:t>
+            </w:r>
+            <w:proofErr w:type="spellStart"/>
+            <w:r>
+              <w:t>backlog</w:t>
+            </w:r>
+            <w:proofErr w:type="spellEnd"/>
+          </w:p>
         </w:tc>
       </w:tr>
       <w:tr>
@@ -117,17 +208,41 @@
             <w:tcW w:w="4531" w:type="dxa"/>
           </w:tcPr>
           <w:p>
-            <w:r>
+            <w:pPr>
+              <w:rPr>
+                <w:color w:val="FFC000"/>
+              </w:rPr>
+            </w:pPr>
+            <w:r>
+              <w:rPr>
+                <w:color w:val="FFC000"/>
+              </w:rPr>
               <w:t>4. [Analyseren] Je kunt met de projectgroep voor het project</w:t>
             </w:r>
           </w:p>
           <w:p>
-            <w:r>
+            <w:pPr>
+              <w:rPr>
+                <w:color w:val="FFC000"/>
+              </w:rPr>
+            </w:pPr>
+            <w:r>
+              <w:rPr>
+                <w:color w:val="FFC000"/>
+              </w:rPr>
               <w:t>relevant literatuuronderzoek, experimenteel onderzoek en</w:t>
             </w:r>
           </w:p>
           <w:p>
-            <w:r>
+            <w:pPr>
+              <w:rPr>
+                <w:color w:val="FFC000"/>
+              </w:rPr>
+            </w:pPr>
+            <w:r>
+              <w:rPr>
+                <w:color w:val="FFC000"/>
+              </w:rPr>
               <w:t>gebruikersonderzoek doen.</w:t>
             </w:r>
           </w:p>
@@ -137,7 +252,11 @@
           <w:tcPr>
             <w:tcW w:w="4531" w:type="dxa"/>
           </w:tcPr>
-          <w:p/>
+          <w:p>
+            <w:r>
+              <w:t>Zie microcontroller onderzoek</w:t>
+            </w:r>
+          </w:p>
         </w:tc>
       </w:tr>
       <w:tr>
@@ -146,12 +265,28 @@
             <w:tcW w:w="4531" w:type="dxa"/>
           </w:tcPr>
           <w:p>
-            <w:r>
+            <w:pPr>
+              <w:rPr>
+                <w:color w:val="00B050"/>
+              </w:rPr>
+            </w:pPr>
+            <w:r>
+              <w:rPr>
+                <w:color w:val="00B050"/>
+              </w:rPr>
               <w:t>5. [Analyseren] Je kunt een analyse maken van de algemene en project</w:t>
             </w:r>
           </w:p>
           <w:p>
-            <w:r>
+            <w:pPr>
+              <w:rPr>
+                <w:color w:val="00B050"/>
+              </w:rPr>
+            </w:pPr>
+            <w:r>
+              <w:rPr>
+                <w:color w:val="00B050"/>
+              </w:rPr>
               <w:t>specifieke risico's.</w:t>
             </w:r>
           </w:p>
@@ -161,7 +296,11 @@
           <w:tcPr>
             <w:tcW w:w="4531" w:type="dxa"/>
           </w:tcPr>
-          <w:p/>
+          <w:p>
+            <w:r>
+              <w:t>Zie risico analyse</w:t>
+            </w:r>
+          </w:p>
         </w:tc>
       </w:tr>
       <w:tr>
@@ -194,12 +333,28 @@
             <w:tcW w:w="4531" w:type="dxa"/>
           </w:tcPr>
           <w:p>
-            <w:r>
+            <w:pPr>
+              <w:rPr>
+                <w:color w:val="00B050"/>
+              </w:rPr>
+            </w:pPr>
+            <w:r>
+              <w:rPr>
+                <w:color w:val="00B050"/>
+              </w:rPr>
               <w:t>7. [Ontwerpen] Je kunt een architectuurontwerp van de (huidige en)</w:t>
             </w:r>
           </w:p>
           <w:p>
-            <w:r>
+            <w:pPr>
+              <w:rPr>
+                <w:color w:val="00B050"/>
+              </w:rPr>
+            </w:pPr>
+            <w:r>
+              <w:rPr>
+                <w:color w:val="00B050"/>
+              </w:rPr>
               <w:t>gewenste situatie opstellen van het eigen project.</w:t>
             </w:r>
           </w:p>
@@ -209,7 +364,24 @@
           <w:tcPr>
             <w:tcW w:w="4531" w:type="dxa"/>
           </w:tcPr>
-          <w:p/>
+          <w:p>
+            <w:r>
+              <w:t xml:space="preserve">Zie </w:t>
+            </w:r>
+            <w:proofErr w:type="spellStart"/>
+            <w:r>
+              <w:t>ArchitectuurOntwerpBegin</w:t>
+            </w:r>
+            <w:proofErr w:type="spellEnd"/>
+            <w:r>
+              <w:t xml:space="preserve"> en </w:t>
+            </w:r>
+            <w:proofErr w:type="spellStart"/>
+            <w:r>
+              <w:t>ArchitectuurOntwerpEind</w:t>
+            </w:r>
+            <w:proofErr w:type="spellEnd"/>
+          </w:p>
         </w:tc>
       </w:tr>
       <w:tr>
@@ -218,17 +390,36 @@
             <w:tcW w:w="4531" w:type="dxa"/>
           </w:tcPr>
           <w:p>
-            <w:r>
+            <w:pPr>
+              <w:rPr>
+                <w:color w:val="FFC000"/>
+              </w:rPr>
+            </w:pPr>
+            <w:r>
+              <w:rPr>
+                <w:color w:val="FFC000"/>
+              </w:rPr>
               <w:t>8. [Ontwerpen] Je kunt bepalen welke ontwerpen voor functionaliteit,</w:t>
             </w:r>
           </w:p>
           <w:p>
-            <w:r>
+            <w:pPr>
+              <w:rPr>
+                <w:color w:val="FFC000"/>
+              </w:rPr>
+            </w:pPr>
+            <w:r>
+              <w:rPr>
+                <w:color w:val="FFC000"/>
+              </w:rPr>
               <w:t>interactie, structuur en architectuur relevant zijn voor de eigen opdracht</w:t>
             </w:r>
           </w:p>
           <w:p>
             <w:r>
+              <w:rPr>
+                <w:color w:val="FFC000"/>
+              </w:rPr>
               <w:t>en deze ontwerpen opstellen</w:t>
             </w:r>
           </w:p>
@@ -237,7 +428,11 @@
           <w:tcPr>
             <w:tcW w:w="4531" w:type="dxa"/>
           </w:tcPr>
-          <w:p/>
+          <w:p>
+            <w:r>
+              <w:t>Ja, wij hebben architectuur ontwerp, en flowchart en een behuizing schets</w:t>
+            </w:r>
+          </w:p>
         </w:tc>
       </w:tr>
       <w:tr>
@@ -246,22 +441,48 @@
             <w:tcW w:w="4531" w:type="dxa"/>
           </w:tcPr>
           <w:p>
-            <w:r>
+            <w:pPr>
+              <w:rPr>
+                <w:color w:val="FFC000"/>
+              </w:rPr>
+            </w:pPr>
+            <w:r>
+              <w:rPr>
+                <w:color w:val="FFC000"/>
+              </w:rPr>
               <w:t>9. [Ontwerpen] Je kunt de werking en structuur van de code beschrijven</w:t>
             </w:r>
           </w:p>
           <w:p>
-            <w:r>
+            <w:pPr>
+              <w:rPr>
+                <w:color w:val="FFC000"/>
+              </w:rPr>
+            </w:pPr>
+            <w:r>
+              <w:rPr>
+                <w:color w:val="FFC000"/>
+              </w:rPr>
               <w:t>middels een software-diagram.</w:t>
             </w:r>
           </w:p>
-          <w:p/>
-        </w:tc>
-        <w:tc>
-          <w:tcPr>
-            <w:tcW w:w="4531" w:type="dxa"/>
-          </w:tcPr>
-          <w:p/>
+          <w:p>
+            <w:pPr>
+              <w:rPr>
+                <w:color w:val="FFC000"/>
+              </w:rPr>
+            </w:pPr>
+          </w:p>
+        </w:tc>
+        <w:tc>
+          <w:tcPr>
+            <w:tcW w:w="4531" w:type="dxa"/>
+          </w:tcPr>
+          <w:p>
+            <w:r>
+              <w:t>Zie flowchart</w:t>
+            </w:r>
+          </w:p>
         </w:tc>
       </w:tr>
       <w:tr>
@@ -270,17 +491,41 @@
             <w:tcW w:w="4531" w:type="dxa"/>
           </w:tcPr>
           <w:p>
-            <w:r>
+            <w:pPr>
+              <w:rPr>
+                <w:color w:val="FF0000"/>
+              </w:rPr>
+            </w:pPr>
+            <w:r>
+              <w:rPr>
+                <w:color w:val="FF0000"/>
+              </w:rPr>
               <w:t>10. [Realiseren] Je kunt met een geschikt testplan en -rapport aantonen dat</w:t>
             </w:r>
           </w:p>
           <w:p>
-            <w:r>
+            <w:pPr>
+              <w:rPr>
+                <w:color w:val="FF0000"/>
+              </w:rPr>
+            </w:pPr>
+            <w:r>
+              <w:rPr>
+                <w:color w:val="FF0000"/>
+              </w:rPr>
               <w:t>het gerealiseerde product voldoet aan de eisen volgens de zelf</w:t>
             </w:r>
           </w:p>
           <w:p>
-            <w:r>
+            <w:pPr>
+              <w:rPr>
+                <w:color w:val="FF0000"/>
+              </w:rPr>
+            </w:pPr>
+            <w:r>
+              <w:rPr>
+                <w:color w:val="FF0000"/>
+              </w:rPr>
               <w:t>opgestelde requirements, inclusief de security en privacy issues.</w:t>
             </w:r>
           </w:p>
@@ -290,7 +535,11 @@
           <w:tcPr>
             <w:tcW w:w="4531" w:type="dxa"/>
           </w:tcPr>
-          <w:p/>
+          <w:p>
+            <w:r>
+              <w:t>Test plan is deels af daar moet nog een hoop aangepast worden</w:t>
+            </w:r>
+          </w:p>
         </w:tc>
       </w:tr>
       <w:tr>
@@ -299,26 +548,56 @@
             <w:tcW w:w="4531" w:type="dxa"/>
           </w:tcPr>
           <w:p>
-            <w:r>
+            <w:pPr>
+              <w:rPr>
+                <w:color w:val="FF0000"/>
+              </w:rPr>
+            </w:pPr>
+            <w:r>
+              <w:rPr>
+                <w:color w:val="FF0000"/>
+              </w:rPr>
               <w:lastRenderedPageBreak/>
               <w:t>11. [Realiseren] Je kunt programmacode schrijven die voldoet aan gegeven</w:t>
             </w:r>
           </w:p>
           <w:p>
-            <w:r>
+            <w:pPr>
+              <w:rPr>
+                <w:color w:val="FF0000"/>
+              </w:rPr>
+            </w:pPr>
+            <w:r>
+              <w:rPr>
+                <w:color w:val="FF0000"/>
+              </w:rPr>
               <w:t>kwaliteitseisen en rekening houdt met onverwachte situaties</w:t>
             </w:r>
           </w:p>
           <w:p>
-            <w:r>
+            <w:pPr>
+              <w:rPr>
+                <w:color w:val="FF0000"/>
+              </w:rPr>
+            </w:pPr>
+            <w:r>
+              <w:rPr>
+                <w:color w:val="FF0000"/>
+              </w:rPr>
               <w:t>(</w:t>
             </w:r>
             <w:proofErr w:type="spellStart"/>
             <w:r>
+              <w:rPr>
+                <w:color w:val="FF0000"/>
+              </w:rPr>
               <w:t>exceptions</w:t>
             </w:r>
             <w:proofErr w:type="spellEnd"/>
             <w:r>
+              <w:rPr>
+                <w:color w:val="FF0000"/>
+              </w:rPr>
               <w:t>).</w:t>
             </w:r>
           </w:p>
@@ -328,7 +607,11 @@
           <w:tcPr>
             <w:tcW w:w="4531" w:type="dxa"/>
           </w:tcPr>
-          <w:p/>
+          <w:p>
+            <w:r>
+              <w:t>Nog niet</w:t>
+            </w:r>
+          </w:p>
         </w:tc>
       </w:tr>
       <w:tr>
@@ -337,17 +620,35 @@
             <w:tcW w:w="4531" w:type="dxa"/>
           </w:tcPr>
           <w:p>
-            <w:r>
+            <w:pPr>
+              <w:rPr>
+                <w:color w:val="FF0000"/>
+              </w:rPr>
+            </w:pPr>
+            <w:r>
+              <w:rPr>
+                <w:color w:val="FF0000"/>
+              </w:rPr>
               <w:t>12. [Realiseren] Je kunt ontwerpen omzetten in een werkend prototype.</w:t>
             </w:r>
           </w:p>
-          <w:p/>
-        </w:tc>
-        <w:tc>
-          <w:tcPr>
-            <w:tcW w:w="4531" w:type="dxa"/>
-          </w:tcPr>
-          <w:p/>
+          <w:p>
+            <w:pPr>
+              <w:rPr>
+                <w:color w:val="FF0000"/>
+              </w:rPr>
+            </w:pPr>
+          </w:p>
+        </w:tc>
+        <w:tc>
+          <w:tcPr>
+            <w:tcW w:w="4531" w:type="dxa"/>
+          </w:tcPr>
+          <w:p>
+            <w:r>
+              <w:t>Nog niet</w:t>
+            </w:r>
+          </w:p>
         </w:tc>
       </w:tr>
       <w:tr>
@@ -356,12 +657,28 @@
             <w:tcW w:w="4531" w:type="dxa"/>
           </w:tcPr>
           <w:p>
-            <w:r>
+            <w:pPr>
+              <w:rPr>
+                <w:color w:val="FFC000"/>
+              </w:rPr>
+            </w:pPr>
+            <w:r>
+              <w:rPr>
+                <w:color w:val="FFC000"/>
+              </w:rPr>
               <w:t>13. [Manage &amp; Control] Je doet aan versiebeheer van alle relevante</w:t>
             </w:r>
           </w:p>
           <w:p>
-            <w:r>
+            <w:pPr>
+              <w:rPr>
+                <w:color w:val="FFC000"/>
+              </w:rPr>
+            </w:pPr>
+            <w:r>
+              <w:rPr>
+                <w:color w:val="FFC000"/>
+              </w:rPr>
               <w:t>documenten door middel van een changelog.</w:t>
             </w:r>
           </w:p>
@@ -371,7 +688,11 @@
           <w:tcPr>
             <w:tcW w:w="4531" w:type="dxa"/>
           </w:tcPr>
-          <w:p/>
+          <w:p>
+            <w:r>
+              <w:t>Sommige mensen wel sommige niet</w:t>
+            </w:r>
+          </w:p>
         </w:tc>
       </w:tr>
       <w:tr>
@@ -380,15 +701,28 @@
             <w:tcW w:w="4531" w:type="dxa"/>
           </w:tcPr>
           <w:p>
-            <w:r>
-              <w:t>1</w:t>
-            </w:r>
-            <w:r>
-              <w:t>4. [Manage &amp; Control] Je kunt je project waar nodig tussentijds aanpassen</w:t>
-            </w:r>
-          </w:p>
-          <w:p>
-            <w:r>
+            <w:pPr>
+              <w:rPr>
+                <w:color w:val="00B050"/>
+              </w:rPr>
+            </w:pPr>
+            <w:r>
+              <w:rPr>
+                <w:color w:val="00B050"/>
+              </w:rPr>
+              <w:t>14. [Manage &amp; Control] Je kunt je project waar nodig tussentijds aanpassen</w:t>
+            </w:r>
+          </w:p>
+          <w:p>
+            <w:pPr>
+              <w:rPr>
+                <w:color w:val="00B050"/>
+              </w:rPr>
+            </w:pPr>
+            <w:r>
+              <w:rPr>
+                <w:color w:val="00B050"/>
+              </w:rPr>
               <w:t>aan gegeven budget en tijd.</w:t>
             </w:r>
           </w:p>
@@ -398,7 +732,19 @@
           <w:tcPr>
             <w:tcW w:w="4531" w:type="dxa"/>
           </w:tcPr>
-          <w:p/>
+          <w:p>
+            <w:r>
+              <w:t xml:space="preserve">Ja, zie </w:t>
+            </w:r>
+            <w:proofErr w:type="spellStart"/>
+            <w:r>
+              <w:t>trello</w:t>
+            </w:r>
+            <w:proofErr w:type="spellEnd"/>
+            <w:r>
+              <w:t xml:space="preserve"> en sprint presentaties</w:t>
+            </w:r>
+          </w:p>
         </w:tc>
       </w:tr>
       <w:tr>

</xml_diff>

<commit_message>
opmaak van opleverset gefixt en code
</commit_message>
<xml_diff>
--- a/documentatie/manage en control/project doelen.docx
+++ b/documentatie/manage en control/project doelen.docx
@@ -14,8 +14,8 @@
         <w:tblLook w:val="04A0" w:firstRow="1" w:lastRow="0" w:firstColumn="1" w:lastColumn="0" w:noHBand="0" w:noVBand="1"/>
       </w:tblPr>
       <w:tblGrid>
-        <w:gridCol w:w="4067"/>
-        <w:gridCol w:w="4995"/>
+        <w:gridCol w:w="4531"/>
+        <w:gridCol w:w="4531"/>
       </w:tblGrid>
       <w:tr>
         <w:tc>
@@ -189,41 +189,17 @@
             <w:tcW w:w="4531" w:type="dxa"/>
           </w:tcPr>
           <w:p>
-            <w:pPr>
-              <w:rPr>
-                <w:color w:val="FFC000"/>
-              </w:rPr>
-            </w:pPr>
-            <w:r>
-              <w:rPr>
-                <w:color w:val="FFC000"/>
-              </w:rPr>
+            <w:r>
               <w:t>4. [Analyseren] Je kunt met de projectgroep voor het project</w:t>
             </w:r>
           </w:p>
           <w:p>
-            <w:pPr>
-              <w:rPr>
-                <w:color w:val="FFC000"/>
-              </w:rPr>
-            </w:pPr>
-            <w:r>
-              <w:rPr>
-                <w:color w:val="FFC000"/>
-              </w:rPr>
+            <w:r>
               <w:t>relevant literatuuronderzoek, experimenteel onderzoek en</w:t>
             </w:r>
           </w:p>
           <w:p>
-            <w:pPr>
-              <w:rPr>
-                <w:color w:val="FFC000"/>
-              </w:rPr>
-            </w:pPr>
-            <w:r>
-              <w:rPr>
-                <w:color w:val="FFC000"/>
-              </w:rPr>
+            <w:r>
               <w:t>gebruikersonderzoek doen.</w:t>
             </w:r>
           </w:p>
@@ -251,6 +227,37 @@
               </w:r>
             </w:hyperlink>
           </w:p>
+          <w:p>
+            <w:r>
+              <w:t>Zie onderzoeksverslag kalibratie</w:t>
+            </w:r>
+          </w:p>
+          <w:p>
+            <w:hyperlink r:id="rId9" w:history="1">
+              <w:r>
+                <w:rPr>
+                  <w:rStyle w:val="Hyperlink"/>
+                </w:rPr>
+                <w:t>..\verslagen\kalibratie onderzoek.docx</w:t>
+              </w:r>
+            </w:hyperlink>
+          </w:p>
+          <w:p>
+            <w:r>
+              <w:t>Zie onderzoeksverslag handleiding</w:t>
+            </w:r>
+          </w:p>
+          <w:p>
+            <w:hyperlink r:id="rId10" w:history="1">
+              <w:r>
+                <w:rPr>
+                  <w:rStyle w:val="Hyperlink"/>
+                </w:rPr>
+                <w:t>..\verslagen\Gebruikersonderzoek.docx</w:t>
+              </w:r>
+            </w:hyperlink>
+          </w:p>
+          <w:p/>
         </w:tc>
       </w:tr>
       <w:tr>
@@ -280,7 +287,7 @@
             </w:r>
           </w:p>
           <w:p>
-            <w:hyperlink r:id="rId9" w:history="1">
+            <w:hyperlink r:id="rId11" w:history="1">
               <w:r>
                 <w:rPr>
                   <w:rStyle w:val="Hyperlink"/>
@@ -353,7 +360,7 @@
             </w:r>
           </w:p>
           <w:p>
-            <w:hyperlink r:id="rId10" w:history="1">
+            <w:hyperlink r:id="rId12" w:history="1">
               <w:r>
                 <w:rPr>
                   <w:rStyle w:val="Hyperlink"/>
@@ -363,7 +370,7 @@
             </w:hyperlink>
           </w:p>
           <w:p>
-            <w:hyperlink r:id="rId11" w:history="1">
+            <w:hyperlink r:id="rId13" w:history="1">
               <w:r>
                 <w:rPr>
                   <w:rStyle w:val="Hyperlink"/>
@@ -419,98 +426,12 @@
             </w:r>
           </w:p>
           <w:p>
-            <w:hyperlink r:id="rId12" w:history="1">
-              <w:r>
-                <w:rPr>
-                  <w:rStyle w:val="Hyperlink"/>
-                </w:rPr>
-                <w:t>..\ontwerpen\Architectuur ontwerpen\ArchitectuurOntwerpBegin.pdf</w:t>
-              </w:r>
-            </w:hyperlink>
-          </w:p>
-          <w:p>
-            <w:hyperlink r:id="rId13" w:history="1">
-              <w:r>
-                <w:rPr>
-                  <w:rStyle w:val="Hyperlink"/>
-                </w:rPr>
-                <w:t>..\ontwerpen\Architectuur ontwerpen\ArchitectuurOntwerpEind.pdf</w:t>
-              </w:r>
-            </w:hyperlink>
-          </w:p>
-        </w:tc>
-      </w:tr>
-      <w:tr>
-        <w:tc>
-          <w:tcPr>
-            <w:tcW w:w="4531" w:type="dxa"/>
-          </w:tcPr>
-          <w:p>
-            <w:r>
-              <w:t>8. [Ontwerpen] Je kunt bepalen welke ontwerpen voor functionaliteit,</w:t>
-            </w:r>
-          </w:p>
-          <w:p>
-            <w:r>
-              <w:t>interactie, structuur en architectuur relevant zijn voor de eigen opdracht</w:t>
-            </w:r>
-          </w:p>
-          <w:p>
-            <w:r>
-              <w:t>en deze ontwerpen opstellen</w:t>
-            </w:r>
-          </w:p>
-        </w:tc>
-        <w:tc>
-          <w:tcPr>
-            <w:tcW w:w="4531" w:type="dxa"/>
-          </w:tcPr>
-          <w:p>
-            <w:r>
-              <w:t>Ja, wij hebben architectuur ontwerp, en flowchart en een behuizing schets</w:t>
-            </w:r>
-            <w:r>
-              <w:t>.</w:t>
-            </w:r>
-          </w:p>
-        </w:tc>
-      </w:tr>
-      <w:tr>
-        <w:tc>
-          <w:tcPr>
-            <w:tcW w:w="4531" w:type="dxa"/>
-          </w:tcPr>
-          <w:p>
-            <w:r>
-              <w:t>9. [Ontwerpen] Je kunt de werking en structuur van de code beschrijven</w:t>
-            </w:r>
-          </w:p>
-          <w:p>
-            <w:r>
-              <w:t>middels een software-diagram.</w:t>
-            </w:r>
-          </w:p>
-          <w:p/>
-        </w:tc>
-        <w:tc>
-          <w:tcPr>
-            <w:tcW w:w="4531" w:type="dxa"/>
-          </w:tcPr>
-          <w:p>
-            <w:r>
-              <w:t>Zie flowchart</w:t>
-            </w:r>
-            <w:r>
-              <w:t>.</w:t>
-            </w:r>
-          </w:p>
-          <w:p>
             <w:hyperlink r:id="rId14" w:history="1">
               <w:r>
                 <w:rPr>
                   <w:rStyle w:val="Hyperlink"/>
                 </w:rPr>
-                <w:t>..\ontwerpen\Flowchart\WeerstationFlowchart.pdf</w:t>
+                <w:t>..\ontwerpen\Architectuur ontwerpen</w:t>
               </w:r>
             </w:hyperlink>
           </w:p>
@@ -521,221 +442,213 @@
           <w:tcPr>
             <w:tcW w:w="4531" w:type="dxa"/>
           </w:tcPr>
+          <w:p>
+            <w:r>
+              <w:t>8. [Ontwerpen] Je kunt bepalen welke ontwerpen voor functionaliteit,</w:t>
+            </w:r>
+          </w:p>
+          <w:p>
+            <w:r>
+              <w:t>interactie, structuur en architectuur relevant zijn voor de eigen opdracht</w:t>
+            </w:r>
+          </w:p>
+          <w:p>
+            <w:r>
+              <w:t>en deze ontwerpen opstellen</w:t>
+            </w:r>
+          </w:p>
+        </w:tc>
+        <w:tc>
+          <w:tcPr>
+            <w:tcW w:w="4531" w:type="dxa"/>
+          </w:tcPr>
+          <w:p>
+            <w:r>
+              <w:t>Ja, wij hebben architectuur ontwerp, en flowchart en een behuizing schets</w:t>
+            </w:r>
+            <w:r>
+              <w:t>.</w:t>
+            </w:r>
+          </w:p>
+        </w:tc>
+      </w:tr>
+      <w:tr>
+        <w:tc>
+          <w:tcPr>
+            <w:tcW w:w="4531" w:type="dxa"/>
+          </w:tcPr>
+          <w:p>
+            <w:r>
+              <w:t>9. [Ontwerpen] Je kunt de werking en structuur van de code beschrijven</w:t>
+            </w:r>
+          </w:p>
+          <w:p>
+            <w:r>
+              <w:t>middels een software-diagram.</w:t>
+            </w:r>
+          </w:p>
+          <w:p/>
+        </w:tc>
+        <w:tc>
+          <w:tcPr>
+            <w:tcW w:w="4531" w:type="dxa"/>
+          </w:tcPr>
+          <w:p>
+            <w:r>
+              <w:t>Zie flowchart</w:t>
+            </w:r>
+            <w:r>
+              <w:t>.</w:t>
+            </w:r>
+          </w:p>
+          <w:p>
+            <w:hyperlink r:id="rId15" w:history="1">
+              <w:r>
+                <w:rPr>
+                  <w:rStyle w:val="Hyperlink"/>
+                </w:rPr>
+                <w:t>..\ontwerpen\Flowchart</w:t>
+              </w:r>
+            </w:hyperlink>
+          </w:p>
+        </w:tc>
+      </w:tr>
+      <w:tr>
+        <w:tc>
+          <w:tcPr>
+            <w:tcW w:w="4531" w:type="dxa"/>
+          </w:tcPr>
+          <w:p>
+            <w:r>
+              <w:lastRenderedPageBreak/>
+              <w:t>10. [Realiseren] Je kunt met een geschikt testplan en -rapport aantonen dat</w:t>
+            </w:r>
+          </w:p>
+          <w:p>
+            <w:r>
+              <w:t>het gerealiseerde product voldoet aan de eisen volgens de zelf</w:t>
+            </w:r>
+          </w:p>
+          <w:p>
+            <w:r>
+              <w:t>opgestelde requirements, inclusief de security en privacy issues.</w:t>
+            </w:r>
+          </w:p>
+          <w:p/>
+        </w:tc>
+        <w:tc>
+          <w:tcPr>
+            <w:tcW w:w="4531" w:type="dxa"/>
+          </w:tcPr>
+          <w:p>
+            <w:r>
+              <w:t>Testplan is uitgeschreven en ingevuld in hoever wij kunnen.</w:t>
+            </w:r>
+          </w:p>
+          <w:p>
+            <w:hyperlink r:id="rId16" w:history="1">
+              <w:r>
+                <w:rPr>
+                  <w:rStyle w:val="Hyperlink"/>
+                </w:rPr>
+                <w:t>..\verslagen\Testrapport.docx</w:t>
+              </w:r>
+            </w:hyperlink>
+          </w:p>
+        </w:tc>
+      </w:tr>
+      <w:tr>
+        <w:tc>
+          <w:tcPr>
+            <w:tcW w:w="4531" w:type="dxa"/>
+          </w:tcPr>
+          <w:p>
+            <w:r>
+              <w:t>11. [Realiseren] Je kunt programmacode schrijven die voldoet aan gegeven</w:t>
+            </w:r>
+          </w:p>
+          <w:p>
+            <w:r>
+              <w:t>kwaliteitseisen en rekening houdt met onverwachte situaties</w:t>
+            </w:r>
+          </w:p>
+          <w:p>
+            <w:r>
+              <w:t>(</w:t>
+            </w:r>
+            <w:proofErr w:type="spellStart"/>
+            <w:r>
+              <w:t>exceptions</w:t>
+            </w:r>
+            <w:proofErr w:type="spellEnd"/>
+            <w:r>
+              <w:t>).</w:t>
+            </w:r>
+          </w:p>
+          <w:p/>
+        </w:tc>
+        <w:tc>
+          <w:tcPr>
+            <w:tcW w:w="4531" w:type="dxa"/>
+          </w:tcPr>
+          <w:p>
+            <w:r>
+              <w:t>Zie alle code bestanden</w:t>
+            </w:r>
+          </w:p>
+          <w:p>
+            <w:hyperlink r:id="rId17" w:history="1">
+              <w:r>
+                <w:rPr>
+                  <w:rStyle w:val="Hyperlink"/>
+                </w:rPr>
+                <w:t>..\..\c</w:t>
+              </w:r>
+              <w:r>
+                <w:rPr>
+                  <w:rStyle w:val="Hyperlink"/>
+                </w:rPr>
+                <w:t>o</w:t>
+              </w:r>
+              <w:r>
+                <w:rPr>
+                  <w:rStyle w:val="Hyperlink"/>
+                </w:rPr>
+                <w:t>de</w:t>
+              </w:r>
+            </w:hyperlink>
+          </w:p>
+        </w:tc>
+      </w:tr>
+      <w:tr>
+        <w:tc>
+          <w:tcPr>
+            <w:tcW w:w="4531" w:type="dxa"/>
+          </w:tcPr>
+          <w:p>
+            <w:r>
+              <w:t>12. [Realiseren] Je kunt ontwerpen omzetten in een werkend prototype.</w:t>
+            </w:r>
+          </w:p>
           <w:p>
             <w:pPr>
               <w:rPr>
                 <w:color w:val="FF0000"/>
               </w:rPr>
             </w:pPr>
-            <w:r>
-              <w:rPr>
-                <w:color w:val="FF0000"/>
-              </w:rPr>
-              <w:t>10. [Realiseren] Je kunt met een geschikt testplan en -rapport aantonen dat</w:t>
-            </w:r>
-          </w:p>
-          <w:p>
-            <w:pPr>
-              <w:rPr>
-                <w:color w:val="FF0000"/>
-              </w:rPr>
-            </w:pPr>
-            <w:r>
-              <w:rPr>
-                <w:color w:val="FF0000"/>
-              </w:rPr>
-              <w:lastRenderedPageBreak/>
-              <w:t>het gerealiseerde product voldoet aan de eisen volgens de zelf</w:t>
-            </w:r>
-          </w:p>
-          <w:p>
-            <w:pPr>
-              <w:rPr>
-                <w:color w:val="FF0000"/>
-              </w:rPr>
-            </w:pPr>
-            <w:r>
-              <w:rPr>
-                <w:color w:val="FF0000"/>
-              </w:rPr>
-              <w:t>opgestelde requirements, inclusief de security en privacy issues.</w:t>
-            </w:r>
-          </w:p>
-          <w:p/>
-        </w:tc>
-        <w:tc>
-          <w:tcPr>
-            <w:tcW w:w="4531" w:type="dxa"/>
-          </w:tcPr>
-          <w:p>
-            <w:r>
-              <w:lastRenderedPageBreak/>
-              <w:t>Test plan is deels af daar moet nog een hoop aangepast worden</w:t>
-            </w:r>
-            <w:r>
-              <w:t>.</w:t>
-            </w:r>
-          </w:p>
-          <w:p/>
-        </w:tc>
-      </w:tr>
-      <w:tr>
-        <w:tc>
-          <w:tcPr>
-            <w:tcW w:w="4531" w:type="dxa"/>
-          </w:tcPr>
-          <w:p>
-            <w:pPr>
-              <w:rPr>
-                <w:color w:val="FF0000"/>
-              </w:rPr>
-            </w:pPr>
-            <w:r>
-              <w:rPr>
-                <w:color w:val="FF0000"/>
-              </w:rPr>
-              <w:t>11. [Realiseren] Je kunt programmacode schrijven die voldoet aan gegeven</w:t>
-            </w:r>
-          </w:p>
-          <w:p>
-            <w:pPr>
-              <w:rPr>
-                <w:color w:val="FF0000"/>
-              </w:rPr>
-            </w:pPr>
-            <w:r>
-              <w:rPr>
-                <w:color w:val="FF0000"/>
-              </w:rPr>
-              <w:t>kwaliteitseisen en rekening houdt met onverwachte situaties</w:t>
-            </w:r>
-          </w:p>
-          <w:p>
-            <w:pPr>
-              <w:rPr>
-                <w:color w:val="FF0000"/>
-              </w:rPr>
-            </w:pPr>
-            <w:r>
-              <w:rPr>
-                <w:color w:val="FF0000"/>
-              </w:rPr>
-              <w:t>(</w:t>
-            </w:r>
-            <w:proofErr w:type="spellStart"/>
-            <w:r>
-              <w:rPr>
-                <w:color w:val="FF0000"/>
-              </w:rPr>
-              <w:t>exceptions</w:t>
-            </w:r>
-            <w:proofErr w:type="spellEnd"/>
-            <w:r>
-              <w:rPr>
-                <w:color w:val="FF0000"/>
-              </w:rPr>
-              <w:t>).</w:t>
-            </w:r>
-          </w:p>
-          <w:p/>
-        </w:tc>
-        <w:tc>
-          <w:tcPr>
-            <w:tcW w:w="4531" w:type="dxa"/>
-          </w:tcPr>
-          <w:p>
-            <w:r>
-              <w:t>Nog niet</w:t>
-            </w:r>
-          </w:p>
-        </w:tc>
-      </w:tr>
-      <w:tr>
-        <w:tc>
-          <w:tcPr>
-            <w:tcW w:w="4531" w:type="dxa"/>
-          </w:tcPr>
-          <w:p>
-            <w:pPr>
-              <w:rPr>
-                <w:color w:val="FF0000"/>
-              </w:rPr>
-            </w:pPr>
-            <w:r>
-              <w:rPr>
-                <w:color w:val="FF0000"/>
-              </w:rPr>
-              <w:t>12. [Realiseren] Je kunt ontwerpen omzetten in een werkend prototype.</w:t>
-            </w:r>
-          </w:p>
-          <w:p>
-            <w:pPr>
-              <w:rPr>
-                <w:color w:val="FF0000"/>
-              </w:rPr>
-            </w:pPr>
-          </w:p>
-        </w:tc>
-        <w:tc>
-          <w:tcPr>
-            <w:tcW w:w="4531" w:type="dxa"/>
-          </w:tcPr>
-          <w:p>
-            <w:r>
-              <w:t>Nog niet</w:t>
-            </w:r>
-          </w:p>
-        </w:tc>
-      </w:tr>
-      <w:tr>
-        <w:tc>
-          <w:tcPr>
-            <w:tcW w:w="4531" w:type="dxa"/>
-          </w:tcPr>
-          <w:p>
-            <w:pPr>
-              <w:rPr>
-                <w:color w:val="FFC000"/>
-              </w:rPr>
-            </w:pPr>
-            <w:r>
-              <w:rPr>
-                <w:color w:val="FFC000"/>
-              </w:rPr>
-              <w:t>13. [Manage &amp; Control] Je doet aan versiebeheer van alle relevante</w:t>
-            </w:r>
-          </w:p>
-          <w:p>
-            <w:pPr>
-              <w:rPr>
-                <w:color w:val="FFC000"/>
-              </w:rPr>
-            </w:pPr>
-            <w:r>
-              <w:rPr>
-                <w:color w:val="FFC000"/>
-              </w:rPr>
-              <w:t>documenten door middel van een changelog.</w:t>
-            </w:r>
-          </w:p>
-          <w:p/>
-        </w:tc>
-        <w:tc>
-          <w:tcPr>
-            <w:tcW w:w="4531" w:type="dxa"/>
-          </w:tcPr>
-          <w:p>
-            <w:r>
-              <w:t>Zie de changelog bij alle verslagen bij voorbeeld:</w:t>
-            </w:r>
-          </w:p>
-          <w:p>
-            <w:hyperlink r:id="rId15" w:history="1">
+          </w:p>
+        </w:tc>
+        <w:tc>
+          <w:tcPr>
+            <w:tcW w:w="4531" w:type="dxa"/>
+          </w:tcPr>
+          <w:p>
+            <w:hyperlink r:id="rId18" w:history="1">
               <w:r>
                 <w:rPr>
                   <w:rStyle w:val="Hyperlink"/>
                 </w:rPr>
-                <w:t>probleemstelling.docx</w:t>
+                <w:t>..\ontwerpen\behuizing</w:t>
               </w:r>
             </w:hyperlink>
           </w:p>
@@ -748,12 +661,12 @@
           </w:tcPr>
           <w:p>
             <w:r>
-              <w:t>14. [Manage &amp; Control] Je kunt je project waar nodig tussentijds aanpassen</w:t>
-            </w:r>
-          </w:p>
-          <w:p>
-            <w:r>
-              <w:t>aan gegeven budget en tijd.</w:t>
+              <w:t>13. [Manage &amp; Control] Je doet aan versiebeheer van alle relevante</w:t>
+            </w:r>
+          </w:p>
+          <w:p>
+            <w:r>
+              <w:t>documenten door middel van een changelog.</w:t>
             </w:r>
           </w:p>
           <w:p/>
@@ -764,15 +677,13 @@
           </w:tcPr>
           <w:p>
             <w:r>
-              <w:t xml:space="preserve">Ja, zie </w:t>
-            </w:r>
-            <w:r>
-              <w:t>Twello</w:t>
-            </w:r>
-            <w:r>
-              <w:t xml:space="preserve"> en sprint presentaties</w:t>
-            </w:r>
-          </w:p>
+              <w:t>Zie de changelog bij alle verslagen</w:t>
+            </w:r>
+            <w:r>
+              <w:t>.</w:t>
+            </w:r>
+          </w:p>
+          <w:p/>
         </w:tc>
       </w:tr>
       <w:tr>
@@ -782,6 +693,40 @@
           </w:tcPr>
           <w:p>
             <w:r>
+              <w:t>14. [Manage &amp; Control] Je kunt je project waar nodig tussentijds aanpassen</w:t>
+            </w:r>
+          </w:p>
+          <w:p>
+            <w:r>
+              <w:t>aan gegeven budget en tijd.</w:t>
+            </w:r>
+          </w:p>
+          <w:p/>
+        </w:tc>
+        <w:tc>
+          <w:tcPr>
+            <w:tcW w:w="4531" w:type="dxa"/>
+          </w:tcPr>
+          <w:p>
+            <w:r>
+              <w:t xml:space="preserve">Ja, zie </w:t>
+            </w:r>
+            <w:r>
+              <w:t>Twello</w:t>
+            </w:r>
+            <w:r>
+              <w:t xml:space="preserve"> en sprint presentaties</w:t>
+            </w:r>
+          </w:p>
+        </w:tc>
+      </w:tr>
+      <w:tr>
+        <w:tc>
+          <w:tcPr>
+            <w:tcW w:w="4531" w:type="dxa"/>
+          </w:tcPr>
+          <w:p>
+            <w:r>
               <w:t>15. [Professional skills] Je kunt het contact organiseren en onderhouden</w:t>
             </w:r>
           </w:p>
@@ -808,7 +753,7 @@
             <w:r>
               <w:t xml:space="preserve"> </w:t>
             </w:r>
-            <w:hyperlink r:id="rId16" w:history="1">
+            <w:hyperlink r:id="rId19" w:history="1">
               <w:r>
                 <w:rPr>
                   <w:rStyle w:val="Hyperlink"/>

</xml_diff>